<commit_message>
Update Kardex - Formato Alumnos .docx
Actualización del kardex
</commit_message>
<xml_diff>
--- a/Kardex/Kardex - Formato Alumnos .docx
+++ b/Kardex/Kardex - Formato Alumnos .docx
@@ -269,13 +269,7 @@
               <w:rPr>
                 <w:color w:val="000000"/>
               </w:rPr>
-              <w:t>9 de agosto</w:t>
-            </w:r>
-            <w:r>
-              <w:rPr>
-                <w:color w:val="000000"/>
-              </w:rPr>
-              <w:t xml:space="preserve"> de 2021</w:t>
+              <w:t>Febrero 24, 2023</w:t>
             </w:r>
           </w:p>
         </w:tc>
@@ -782,7 +776,73 @@
                 <w:szCs w:val="22"/>
                 <w:lang w:eastAsia="es-MX" w:bidi="ar-SA"/>
               </w:rPr>
-              <w:t>Monitoreo de fugas de agua en tuberías residenciales</w:t>
+              <w:t>Sistema de monitoreo y control</w:t>
+            </w:r>
+            <w:r>
+              <w:rPr>
+                <w:rFonts w:ascii="Ubuntu Light" w:eastAsia="Times New Roman" w:hAnsi="Ubuntu Light" w:cs="Calibri"/>
+                <w:color w:val="767171" w:themeColor="background2" w:themeShade="80"/>
+                <w:kern w:val="0"/>
+                <w:sz w:val="22"/>
+                <w:szCs w:val="22"/>
+                <w:lang w:eastAsia="es-MX" w:bidi="ar-SA"/>
+              </w:rPr>
+              <w:t xml:space="preserve"> </w:t>
+            </w:r>
+            <w:r>
+              <w:rPr>
+                <w:rFonts w:ascii="Ubuntu Light" w:eastAsia="Times New Roman" w:hAnsi="Ubuntu Light" w:cs="Calibri"/>
+                <w:color w:val="767171" w:themeColor="background2" w:themeShade="80"/>
+                <w:kern w:val="0"/>
+                <w:sz w:val="22"/>
+                <w:szCs w:val="22"/>
+                <w:lang w:eastAsia="es-MX" w:bidi="ar-SA"/>
+              </w:rPr>
+              <w:t>para</w:t>
+            </w:r>
+            <w:r>
+              <w:rPr>
+                <w:rFonts w:ascii="Ubuntu Light" w:eastAsia="Times New Roman" w:hAnsi="Ubuntu Light" w:cs="Calibri"/>
+                <w:color w:val="767171" w:themeColor="background2" w:themeShade="80"/>
+                <w:kern w:val="0"/>
+                <w:sz w:val="22"/>
+                <w:szCs w:val="22"/>
+                <w:lang w:eastAsia="es-MX" w:bidi="ar-SA"/>
+              </w:rPr>
+              <w:t xml:space="preserve"> fugas de agua en tuberías </w:t>
+            </w:r>
+            <w:r>
+              <w:rPr>
+                <w:rFonts w:ascii="Ubuntu Light" w:eastAsia="Times New Roman" w:hAnsi="Ubuntu Light" w:cs="Calibri"/>
+                <w:color w:val="767171" w:themeColor="background2" w:themeShade="80"/>
+                <w:kern w:val="0"/>
+                <w:sz w:val="22"/>
+                <w:szCs w:val="22"/>
+                <w:lang w:eastAsia="es-MX" w:bidi="ar-SA"/>
+              </w:rPr>
+              <w:t>domé</w:t>
+            </w:r>
+            <w:r>
+              <w:rPr>
+                <w:rFonts w:ascii="Ubuntu Light" w:eastAsia="Times New Roman" w:hAnsi="Ubuntu Light" w:cs="Calibri"/>
+                <w:color w:val="767171" w:themeColor="background2" w:themeShade="80"/>
+                <w:kern w:val="0"/>
+                <w:sz w:val="22"/>
+                <w:szCs w:val="22"/>
+                <w:lang w:eastAsia="es-MX" w:bidi="ar-SA"/>
+              </w:rPr>
+              <w:t>sti</w:t>
+            </w:r>
+            <w:r>
+              <w:rPr>
+                <w:rFonts w:ascii="Ubuntu Light" w:eastAsia="Times New Roman" w:hAnsi="Ubuntu Light" w:cs="Calibri"/>
+                <w:color w:val="767171" w:themeColor="background2" w:themeShade="80"/>
+                <w:kern w:val="0"/>
+                <w:sz w:val="22"/>
+                <w:szCs w:val="22"/>
+                <w:lang w:eastAsia="es-MX" w:bidi="ar-SA"/>
+              </w:rPr>
+              <w:t>cas</w:t>
             </w:r>
           </w:p>
         </w:tc>
@@ -1044,21 +1104,23 @@
                 <w:szCs w:val="22"/>
                 <w:lang w:eastAsia="es-MX" w:bidi="ar-SA"/>
               </w:rPr>
-              <w:t xml:space="preserve"> realizan la</w:t>
-            </w:r>
-            <w:bookmarkStart w:id="0" w:name="_GoBack"/>
-            <w:bookmarkEnd w:id="0"/>
-            <w:r>
-              <w:rPr>
-                <w:rFonts w:ascii="Ubuntu Light" w:eastAsia="Times New Roman" w:hAnsi="Ubuntu Light" w:cs="Calibri"/>
-                <w:color w:val="767171" w:themeColor="background2" w:themeShade="80"/>
-                <w:kern w:val="0"/>
-                <w:sz w:val="22"/>
-                <w:szCs w:val="22"/>
-                <w:lang w:eastAsia="es-MX" w:bidi="ar-SA"/>
-              </w:rPr>
-              <w:t>s conexiones de tubería, puesto que es donde más fugas de agua hay. Este proyecto está orientado a las zonas residenciales o domésticas y largo plazo podría implementarse a gran escala en localidades donde haya fugas de agua recurrentemente.</w:t>
-            </w:r>
+              <w:t xml:space="preserve"> realizan las conexiones de tubería, puesto que es donde más fugas de agua hay. Este proyecto está orientado a las zonas residenciales o domésticas y largo plazo podría implementarse a gran escala en localidades donde haya fugas de agua recurrentemente.</w:t>
+            </w:r>
+          </w:p>
+          <w:p>
+            <w:pPr>
+              <w:suppressAutoHyphens w:val="0"/>
+              <w:autoSpaceDN/>
+              <w:textAlignment w:val="auto"/>
+              <w:rPr>
+                <w:rFonts w:ascii="Ubuntu Light" w:eastAsia="Times New Roman" w:hAnsi="Ubuntu Light" w:cs="Calibri"/>
+                <w:color w:val="767171" w:themeColor="background2" w:themeShade="80"/>
+                <w:kern w:val="0"/>
+                <w:sz w:val="22"/>
+                <w:szCs w:val="22"/>
+                <w:lang w:eastAsia="es-MX" w:bidi="ar-SA"/>
+              </w:rPr>
+            </w:pPr>
           </w:p>
         </w:tc>
       </w:tr>
@@ -1116,29 +1178,318 @@
           </w:tcPr>
           <w:p>
             <w:pPr>
-              <w:suppressAutoHyphens w:val="0"/>
-              <w:autoSpaceDN/>
-              <w:textAlignment w:val="auto"/>
-              <w:rPr>
-                <w:rFonts w:ascii="Ubuntu Light" w:eastAsia="Times New Roman" w:hAnsi="Ubuntu Light" w:cs="Calibri"/>
-                <w:color w:val="767171" w:themeColor="background2" w:themeShade="80"/>
-                <w:kern w:val="0"/>
-                <w:sz w:val="22"/>
-                <w:szCs w:val="22"/>
-                <w:lang w:eastAsia="es-MX" w:bidi="ar-SA"/>
-              </w:rPr>
-            </w:pPr>
-            <w:r>
-              <w:rPr>
-                <w:rFonts w:ascii="Ubuntu Light" w:eastAsia="Times New Roman" w:hAnsi="Ubuntu Light" w:cs="Calibri"/>
-                <w:color w:val="767171" w:themeColor="background2" w:themeShade="80"/>
-                <w:kern w:val="0"/>
-                <w:sz w:val="22"/>
-                <w:szCs w:val="22"/>
-                <w:lang w:eastAsia="es-MX" w:bidi="ar-SA"/>
-              </w:rPr>
-              <w:t>&lt;Describe las aplicaciones generales y especificas del proyecto&gt;</w:t>
-            </w:r>
+              <w:pStyle w:val="Prrafodelista"/>
+              <w:numPr>
+                <w:ilvl w:val="0"/>
+                <w:numId w:val="7"/>
+              </w:numPr>
+              <w:suppressAutoHyphens w:val="0"/>
+              <w:autoSpaceDN/>
+              <w:textAlignment w:val="auto"/>
+              <w:rPr>
+                <w:rFonts w:eastAsia="Times New Roman" w:cs="Calibri"/>
+                <w:color w:val="767171" w:themeColor="background2" w:themeShade="80"/>
+                <w:kern w:val="0"/>
+                <w:sz w:val="22"/>
+                <w:szCs w:val="22"/>
+                <w:lang w:eastAsia="es-MX" w:bidi="ar-SA"/>
+              </w:rPr>
+            </w:pPr>
+            <w:r>
+              <w:rPr>
+                <w:rFonts w:eastAsia="Times New Roman" w:cs="Calibri"/>
+                <w:color w:val="767171" w:themeColor="background2" w:themeShade="80"/>
+                <w:kern w:val="0"/>
+                <w:sz w:val="22"/>
+                <w:szCs w:val="22"/>
+                <w:lang w:eastAsia="es-MX" w:bidi="ar-SA"/>
+              </w:rPr>
+              <w:t>Localizar las fugas de agua</w:t>
+            </w:r>
+            <w:r>
+              <w:rPr>
+                <w:rFonts w:eastAsia="Times New Roman" w:cs="Calibri"/>
+                <w:color w:val="767171" w:themeColor="background2" w:themeShade="80"/>
+                <w:kern w:val="0"/>
+                <w:sz w:val="22"/>
+                <w:szCs w:val="22"/>
+                <w:lang w:eastAsia="es-MX" w:bidi="ar-SA"/>
+              </w:rPr>
+              <w:t xml:space="preserve"> con el u</w:t>
+            </w:r>
+            <w:r>
+              <w:rPr>
+                <w:rFonts w:eastAsia="Times New Roman" w:cs="Calibri"/>
+                <w:color w:val="767171" w:themeColor="background2" w:themeShade="80"/>
+                <w:kern w:val="0"/>
+                <w:sz w:val="22"/>
+                <w:szCs w:val="22"/>
+                <w:lang w:eastAsia="es-MX" w:bidi="ar-SA"/>
+              </w:rPr>
+              <w:t xml:space="preserve">so de </w:t>
+            </w:r>
+            <w:r>
+              <w:rPr>
+                <w:rFonts w:eastAsia="Times New Roman" w:cs="Calibri"/>
+                <w:color w:val="767171" w:themeColor="background2" w:themeShade="80"/>
+                <w:kern w:val="0"/>
+                <w:sz w:val="22"/>
+                <w:szCs w:val="22"/>
+                <w:lang w:eastAsia="es-MX" w:bidi="ar-SA"/>
+              </w:rPr>
+              <w:t xml:space="preserve">sensores </w:t>
+            </w:r>
+            <w:r>
+              <w:rPr>
+                <w:rFonts w:eastAsia="Times New Roman" w:cs="Calibri"/>
+                <w:color w:val="767171" w:themeColor="background2" w:themeShade="80"/>
+                <w:kern w:val="0"/>
+                <w:sz w:val="22"/>
+                <w:szCs w:val="22"/>
+                <w:lang w:eastAsia="es-MX" w:bidi="ar-SA"/>
+              </w:rPr>
+              <w:t>y actuadores para</w:t>
+            </w:r>
+            <w:r>
+              <w:rPr>
+                <w:rFonts w:eastAsia="Times New Roman" w:cs="Calibri"/>
+                <w:color w:val="767171" w:themeColor="background2" w:themeShade="80"/>
+                <w:kern w:val="0"/>
+                <w:sz w:val="22"/>
+                <w:szCs w:val="22"/>
+                <w:lang w:eastAsia="es-MX" w:bidi="ar-SA"/>
+              </w:rPr>
+              <w:t xml:space="preserve"> </w:t>
+            </w:r>
+            <w:r>
+              <w:rPr>
+                <w:rFonts w:eastAsia="Times New Roman" w:cs="Calibri"/>
+                <w:color w:val="767171" w:themeColor="background2" w:themeShade="80"/>
+                <w:kern w:val="0"/>
+                <w:sz w:val="22"/>
+                <w:szCs w:val="22"/>
+                <w:lang w:eastAsia="es-MX" w:bidi="ar-SA"/>
+              </w:rPr>
+              <w:t xml:space="preserve">detener el </w:t>
+            </w:r>
+            <w:r>
+              <w:rPr>
+                <w:rFonts w:eastAsia="Times New Roman" w:cs="Calibri"/>
+                <w:color w:val="767171" w:themeColor="background2" w:themeShade="80"/>
+                <w:kern w:val="0"/>
+                <w:sz w:val="22"/>
+                <w:szCs w:val="22"/>
+                <w:lang w:eastAsia="es-MX" w:bidi="ar-SA"/>
+              </w:rPr>
+              <w:t>paso de agua en la línea principal de la residencia</w:t>
+            </w:r>
+            <w:r>
+              <w:rPr>
+                <w:rFonts w:eastAsia="Times New Roman" w:cs="Calibri"/>
+                <w:color w:val="767171" w:themeColor="background2" w:themeShade="80"/>
+                <w:kern w:val="0"/>
+                <w:sz w:val="22"/>
+                <w:szCs w:val="22"/>
+                <w:lang w:eastAsia="es-MX" w:bidi="ar-SA"/>
+              </w:rPr>
+              <w:t>.</w:t>
+            </w:r>
+            <w:r>
+              <w:rPr>
+                <w:rFonts w:eastAsia="Times New Roman" w:cs="Calibri"/>
+                <w:color w:val="767171" w:themeColor="background2" w:themeShade="80"/>
+                <w:kern w:val="0"/>
+                <w:sz w:val="22"/>
+                <w:szCs w:val="22"/>
+                <w:lang w:eastAsia="es-MX" w:bidi="ar-SA"/>
+              </w:rPr>
+              <w:t xml:space="preserve"> </w:t>
+            </w:r>
+          </w:p>
+          <w:p>
+            <w:pPr>
+              <w:pStyle w:val="Prrafodelista"/>
+              <w:numPr>
+                <w:ilvl w:val="0"/>
+                <w:numId w:val="7"/>
+              </w:numPr>
+              <w:suppressAutoHyphens w:val="0"/>
+              <w:autoSpaceDN/>
+              <w:textAlignment w:val="auto"/>
+              <w:rPr>
+                <w:rFonts w:eastAsia="Times New Roman" w:cs="Calibri"/>
+                <w:color w:val="767171" w:themeColor="background2" w:themeShade="80"/>
+                <w:kern w:val="0"/>
+                <w:sz w:val="22"/>
+                <w:szCs w:val="22"/>
+                <w:lang w:eastAsia="es-MX" w:bidi="ar-SA"/>
+              </w:rPr>
+            </w:pPr>
+            <w:r>
+              <w:rPr>
+                <w:rFonts w:eastAsia="Times New Roman" w:cs="Calibri"/>
+                <w:color w:val="767171" w:themeColor="background2" w:themeShade="80"/>
+                <w:kern w:val="0"/>
+                <w:sz w:val="22"/>
+                <w:szCs w:val="22"/>
+                <w:lang w:eastAsia="es-MX" w:bidi="ar-SA"/>
+              </w:rPr>
+              <w:t xml:space="preserve">Monitoreo </w:t>
+            </w:r>
+            <w:r>
+              <w:rPr>
+                <w:rFonts w:eastAsia="Times New Roman" w:cs="Calibri"/>
+                <w:color w:val="767171" w:themeColor="background2" w:themeShade="80"/>
+                <w:kern w:val="0"/>
+                <w:sz w:val="22"/>
+                <w:szCs w:val="22"/>
+                <w:lang w:eastAsia="es-MX" w:bidi="ar-SA"/>
+              </w:rPr>
+              <w:t xml:space="preserve">y control </w:t>
+            </w:r>
+            <w:r>
+              <w:rPr>
+                <w:rFonts w:eastAsia="Times New Roman" w:cs="Calibri"/>
+                <w:color w:val="767171" w:themeColor="background2" w:themeShade="80"/>
+                <w:kern w:val="0"/>
+                <w:sz w:val="22"/>
+                <w:szCs w:val="22"/>
+                <w:lang w:eastAsia="es-MX" w:bidi="ar-SA"/>
+              </w:rPr>
+              <w:t>de</w:t>
+            </w:r>
+            <w:r>
+              <w:rPr>
+                <w:rFonts w:eastAsia="Times New Roman" w:cs="Calibri"/>
+                <w:color w:val="767171" w:themeColor="background2" w:themeShade="80"/>
+                <w:kern w:val="0"/>
+                <w:sz w:val="22"/>
+                <w:szCs w:val="22"/>
+                <w:lang w:eastAsia="es-MX" w:bidi="ar-SA"/>
+              </w:rPr>
+              <w:t>l</w:t>
+            </w:r>
+            <w:r>
+              <w:rPr>
+                <w:rFonts w:eastAsia="Times New Roman" w:cs="Calibri"/>
+                <w:color w:val="767171" w:themeColor="background2" w:themeShade="80"/>
+                <w:kern w:val="0"/>
+                <w:sz w:val="22"/>
+                <w:szCs w:val="22"/>
+                <w:lang w:eastAsia="es-MX" w:bidi="ar-SA"/>
+              </w:rPr>
+              <w:t xml:space="preserve"> panel de control para la comparación y revisión del flujo de agua</w:t>
+            </w:r>
+            <w:r>
+              <w:rPr>
+                <w:rFonts w:eastAsia="Times New Roman" w:cs="Calibri"/>
+                <w:color w:val="767171" w:themeColor="background2" w:themeShade="80"/>
+                <w:kern w:val="0"/>
+                <w:sz w:val="22"/>
+                <w:szCs w:val="22"/>
+                <w:lang w:eastAsia="es-MX" w:bidi="ar-SA"/>
+              </w:rPr>
+              <w:t>.</w:t>
+            </w:r>
+          </w:p>
+          <w:p>
+            <w:pPr>
+              <w:pStyle w:val="Prrafodelista"/>
+              <w:numPr>
+                <w:ilvl w:val="0"/>
+                <w:numId w:val="7"/>
+              </w:numPr>
+              <w:suppressAutoHyphens w:val="0"/>
+              <w:autoSpaceDN/>
+              <w:textAlignment w:val="auto"/>
+              <w:rPr>
+                <w:rFonts w:eastAsia="Times New Roman" w:cs="Calibri"/>
+                <w:color w:val="767171" w:themeColor="background2" w:themeShade="80"/>
+                <w:kern w:val="0"/>
+                <w:sz w:val="22"/>
+                <w:szCs w:val="22"/>
+                <w:lang w:eastAsia="es-MX" w:bidi="ar-SA"/>
+              </w:rPr>
+            </w:pPr>
+            <w:r>
+              <w:rPr>
+                <w:rFonts w:eastAsia="Times New Roman" w:cs="Calibri"/>
+                <w:color w:val="767171" w:themeColor="background2" w:themeShade="80"/>
+                <w:kern w:val="0"/>
+                <w:sz w:val="22"/>
+                <w:szCs w:val="22"/>
+                <w:lang w:eastAsia="es-MX" w:bidi="ar-SA"/>
+              </w:rPr>
+              <w:t>C</w:t>
+            </w:r>
+            <w:r>
+              <w:rPr>
+                <w:rFonts w:eastAsia="Times New Roman" w:cs="Calibri"/>
+                <w:color w:val="767171" w:themeColor="background2" w:themeShade="80"/>
+                <w:kern w:val="0"/>
+                <w:sz w:val="22"/>
+                <w:szCs w:val="22"/>
+                <w:lang w:eastAsia="es-MX" w:bidi="ar-SA"/>
+              </w:rPr>
+              <w:t>onexión de Internet para alerta</w:t>
+            </w:r>
+            <w:r>
+              <w:rPr>
+                <w:rFonts w:eastAsia="Times New Roman" w:cs="Calibri"/>
+                <w:color w:val="767171" w:themeColor="background2" w:themeShade="80"/>
+                <w:kern w:val="0"/>
+                <w:sz w:val="22"/>
+                <w:szCs w:val="22"/>
+                <w:lang w:eastAsia="es-MX" w:bidi="ar-SA"/>
+              </w:rPr>
+              <w:t>r</w:t>
+            </w:r>
+            <w:r>
+              <w:rPr>
+                <w:rFonts w:eastAsia="Times New Roman" w:cs="Calibri"/>
+                <w:color w:val="767171" w:themeColor="background2" w:themeShade="80"/>
+                <w:kern w:val="0"/>
+                <w:sz w:val="22"/>
+                <w:szCs w:val="22"/>
+                <w:lang w:eastAsia="es-MX" w:bidi="ar-SA"/>
+              </w:rPr>
+              <w:t xml:space="preserve"> a la comunidad de</w:t>
+            </w:r>
+            <w:r>
+              <w:rPr>
+                <w:rFonts w:eastAsia="Times New Roman" w:cs="Calibri"/>
+                <w:color w:val="767171" w:themeColor="background2" w:themeShade="80"/>
+                <w:kern w:val="0"/>
+                <w:sz w:val="22"/>
+                <w:szCs w:val="22"/>
+                <w:lang w:eastAsia="es-MX" w:bidi="ar-SA"/>
+              </w:rPr>
+              <w:t xml:space="preserve"> las</w:t>
+            </w:r>
+            <w:r>
+              <w:rPr>
+                <w:rFonts w:eastAsia="Times New Roman" w:cs="Calibri"/>
+                <w:color w:val="767171" w:themeColor="background2" w:themeShade="80"/>
+                <w:kern w:val="0"/>
+                <w:sz w:val="22"/>
+                <w:szCs w:val="22"/>
+                <w:lang w:eastAsia="es-MX" w:bidi="ar-SA"/>
+              </w:rPr>
+              <w:t xml:space="preserve"> fugas de agua</w:t>
+            </w:r>
+            <w:r>
+              <w:rPr>
+                <w:rFonts w:eastAsia="Times New Roman" w:cs="Calibri"/>
+                <w:color w:val="767171" w:themeColor="background2" w:themeShade="80"/>
+                <w:kern w:val="0"/>
+                <w:sz w:val="22"/>
+                <w:szCs w:val="22"/>
+                <w:lang w:eastAsia="es-MX" w:bidi="ar-SA"/>
+              </w:rPr>
+              <w:t xml:space="preserve"> además de dar aviso a los administradores para su atención inmediata.</w:t>
+            </w:r>
+            <w:bookmarkStart w:id="0" w:name="_GoBack"/>
+            <w:bookmarkEnd w:id="0"/>
           </w:p>
         </w:tc>
       </w:tr>
@@ -1217,7 +1568,55 @@
                 <w:szCs w:val="22"/>
                 <w:lang w:eastAsia="es-MX" w:bidi="ar-SA"/>
               </w:rPr>
-              <w:t>&lt;Describir la problemática que solucionará este proyecto y los grupos sociales o campos industriales beneficiados. Debe comenzar con un verbo y ser breve&gt;</w:t>
+              <w:t>En el municipio de Cuernavaca, siempre existen fugas de agua, el tiempo que tardan en reparaciones limitan el acceso y el flujo de agua en la comunidad, Como una solución a este problema se buscará a través de una serie de sensores de agua en la línea principal de las residencias, que busca monitorear con el fin de comparar la administración y la cantidad de agua que llega a estos hogares</w:t>
+            </w:r>
+            <w:r>
+              <w:rPr>
+                <w:rFonts w:ascii="Ubuntu Light" w:eastAsia="Times New Roman" w:hAnsi="Ubuntu Light" w:cs="Calibri"/>
+                <w:color w:val="767171" w:themeColor="background2" w:themeShade="80"/>
+                <w:kern w:val="0"/>
+                <w:sz w:val="22"/>
+                <w:szCs w:val="22"/>
+                <w:lang w:eastAsia="es-MX" w:bidi="ar-SA"/>
+              </w:rPr>
+              <w:t>, así como identificar los lugares donde se presenten fugas para su atención inmediata.</w:t>
+            </w:r>
+          </w:p>
+          <w:p>
+            <w:pPr>
+              <w:suppressAutoHyphens w:val="0"/>
+              <w:autoSpaceDN/>
+              <w:textAlignment w:val="auto"/>
+              <w:rPr>
+                <w:rFonts w:ascii="Ubuntu Light" w:eastAsia="Times New Roman" w:hAnsi="Ubuntu Light" w:cs="Calibri"/>
+                <w:color w:val="767171" w:themeColor="background2" w:themeShade="80"/>
+                <w:kern w:val="0"/>
+                <w:sz w:val="22"/>
+                <w:szCs w:val="22"/>
+                <w:lang w:eastAsia="es-MX" w:bidi="ar-SA"/>
+              </w:rPr>
+            </w:pPr>
+            <w:r>
+              <w:rPr>
+                <w:rFonts w:ascii="Ubuntu Light" w:eastAsia="Times New Roman" w:hAnsi="Ubuntu Light" w:cs="Calibri"/>
+                <w:color w:val="767171" w:themeColor="background2" w:themeShade="80"/>
+                <w:kern w:val="0"/>
+                <w:sz w:val="22"/>
+                <w:szCs w:val="22"/>
+                <w:lang w:eastAsia="es-MX" w:bidi="ar-SA"/>
+              </w:rPr>
+              <w:t>Llevando</w:t>
+            </w:r>
+            <w:r>
+              <w:rPr>
+                <w:rFonts w:ascii="Ubuntu Light" w:eastAsia="Times New Roman" w:hAnsi="Ubuntu Light" w:cs="Calibri"/>
+                <w:color w:val="767171" w:themeColor="background2" w:themeShade="80"/>
+                <w:kern w:val="0"/>
+                <w:sz w:val="22"/>
+                <w:szCs w:val="22"/>
+                <w:lang w:eastAsia="es-MX" w:bidi="ar-SA"/>
+              </w:rPr>
+              <w:t xml:space="preserve"> esta información a los paneles de control y sistemas y en el curso de una detección de fuga, avisar a la comunidad de las posibles suspensiones en el servicio y de esta manera arreglar el flujo de manera rápida y oportuna</w:t>
             </w:r>
           </w:p>
         </w:tc>
@@ -1812,7 +2211,6 @@
                 <w:szCs w:val="22"/>
                 <w:lang w:eastAsia="es-MX" w:bidi="ar-SA"/>
               </w:rPr>
-              <w:lastRenderedPageBreak/>
               <w:t>Va</w:t>
             </w:r>
             <w:r>
@@ -2440,6 +2838,7 @@
                 <w:szCs w:val="22"/>
                 <w:lang w:eastAsia="es-MX" w:bidi="ar-SA"/>
               </w:rPr>
+              <w:lastRenderedPageBreak/>
               <w:t>Productos</w:t>
             </w:r>
             <w:r>
@@ -3631,6 +4030,119 @@
     </w:lvl>
   </w:abstractNum>
   <w:abstractNum w:abstractNumId="5" w15:restartNumberingAfterBreak="0">
+    <w:nsid w:val="517D5E3A"/>
+    <w:multiLevelType w:val="hybridMultilevel"/>
+    <w:tmpl w:val="3668B62E"/>
+    <w:lvl w:ilvl="0" w:tplc="080A0001">
+      <w:start w:val="1"/>
+      <w:numFmt w:val="bullet"/>
+      <w:lvlText w:val=""/>
+      <w:lvlJc w:val="left"/>
+      <w:pPr>
+        <w:ind w:left="720" w:hanging="360"/>
+      </w:pPr>
+      <w:rPr>
+        <w:rFonts w:ascii="Symbol" w:hAnsi="Symbol" w:hint="default"/>
+      </w:rPr>
+    </w:lvl>
+    <w:lvl w:ilvl="1" w:tplc="080A0003" w:tentative="1">
+      <w:start w:val="1"/>
+      <w:numFmt w:val="bullet"/>
+      <w:lvlText w:val="o"/>
+      <w:lvlJc w:val="left"/>
+      <w:pPr>
+        <w:ind w:left="1440" w:hanging="360"/>
+      </w:pPr>
+      <w:rPr>
+        <w:rFonts w:ascii="Courier New" w:hAnsi="Courier New" w:cs="Courier New" w:hint="default"/>
+      </w:rPr>
+    </w:lvl>
+    <w:lvl w:ilvl="2" w:tplc="080A0005" w:tentative="1">
+      <w:start w:val="1"/>
+      <w:numFmt w:val="bullet"/>
+      <w:lvlText w:val=""/>
+      <w:lvlJc w:val="left"/>
+      <w:pPr>
+        <w:ind w:left="2160" w:hanging="360"/>
+      </w:pPr>
+      <w:rPr>
+        <w:rFonts w:ascii="Wingdings" w:hAnsi="Wingdings" w:hint="default"/>
+      </w:rPr>
+    </w:lvl>
+    <w:lvl w:ilvl="3" w:tplc="080A0001" w:tentative="1">
+      <w:start w:val="1"/>
+      <w:numFmt w:val="bullet"/>
+      <w:lvlText w:val=""/>
+      <w:lvlJc w:val="left"/>
+      <w:pPr>
+        <w:ind w:left="2880" w:hanging="360"/>
+      </w:pPr>
+      <w:rPr>
+        <w:rFonts w:ascii="Symbol" w:hAnsi="Symbol" w:hint="default"/>
+      </w:rPr>
+    </w:lvl>
+    <w:lvl w:ilvl="4" w:tplc="080A0003" w:tentative="1">
+      <w:start w:val="1"/>
+      <w:numFmt w:val="bullet"/>
+      <w:lvlText w:val="o"/>
+      <w:lvlJc w:val="left"/>
+      <w:pPr>
+        <w:ind w:left="3600" w:hanging="360"/>
+      </w:pPr>
+      <w:rPr>
+        <w:rFonts w:ascii="Courier New" w:hAnsi="Courier New" w:cs="Courier New" w:hint="default"/>
+      </w:rPr>
+    </w:lvl>
+    <w:lvl w:ilvl="5" w:tplc="080A0005" w:tentative="1">
+      <w:start w:val="1"/>
+      <w:numFmt w:val="bullet"/>
+      <w:lvlText w:val=""/>
+      <w:lvlJc w:val="left"/>
+      <w:pPr>
+        <w:ind w:left="4320" w:hanging="360"/>
+      </w:pPr>
+      <w:rPr>
+        <w:rFonts w:ascii="Wingdings" w:hAnsi="Wingdings" w:hint="default"/>
+      </w:rPr>
+    </w:lvl>
+    <w:lvl w:ilvl="6" w:tplc="080A0001" w:tentative="1">
+      <w:start w:val="1"/>
+      <w:numFmt w:val="bullet"/>
+      <w:lvlText w:val=""/>
+      <w:lvlJc w:val="left"/>
+      <w:pPr>
+        <w:ind w:left="5040" w:hanging="360"/>
+      </w:pPr>
+      <w:rPr>
+        <w:rFonts w:ascii="Symbol" w:hAnsi="Symbol" w:hint="default"/>
+      </w:rPr>
+    </w:lvl>
+    <w:lvl w:ilvl="7" w:tplc="080A0003" w:tentative="1">
+      <w:start w:val="1"/>
+      <w:numFmt w:val="bullet"/>
+      <w:lvlText w:val="o"/>
+      <w:lvlJc w:val="left"/>
+      <w:pPr>
+        <w:ind w:left="5760" w:hanging="360"/>
+      </w:pPr>
+      <w:rPr>
+        <w:rFonts w:ascii="Courier New" w:hAnsi="Courier New" w:cs="Courier New" w:hint="default"/>
+      </w:rPr>
+    </w:lvl>
+    <w:lvl w:ilvl="8" w:tplc="080A0005" w:tentative="1">
+      <w:start w:val="1"/>
+      <w:numFmt w:val="bullet"/>
+      <w:lvlText w:val=""/>
+      <w:lvlJc w:val="left"/>
+      <w:pPr>
+        <w:ind w:left="6480" w:hanging="360"/>
+      </w:pPr>
+      <w:rPr>
+        <w:rFonts w:ascii="Wingdings" w:hAnsi="Wingdings" w:hint="default"/>
+      </w:rPr>
+    </w:lvl>
+  </w:abstractNum>
+  <w:abstractNum w:abstractNumId="6" w15:restartNumberingAfterBreak="0">
     <w:nsid w:val="52CF1DEC"/>
     <w:multiLevelType w:val="multilevel"/>
     <w:tmpl w:val="5470C246"/>
@@ -3730,10 +4242,13 @@
     <w:abstractNumId w:val="2"/>
   </w:num>
   <w:num w:numId="5">
-    <w:abstractNumId w:val="5"/>
+    <w:abstractNumId w:val="6"/>
   </w:num>
   <w:num w:numId="6">
     <w:abstractNumId w:val="0"/>
+  </w:num>
+  <w:num w:numId="7">
+    <w:abstractNumId w:val="5"/>
   </w:num>
 </w:numbering>
 </file>

</xml_diff>